<commit_message>
Update of blog post
</commit_message>
<xml_diff>
--- a/blog post.docx
+++ b/blog post.docx
@@ -661,6 +661,10 @@
       <w:sdtPr>
         <w:rPr>
           <w:rFonts w:cstheme="minorBidi"/>
+          <w:b w:val="0"/>
+          <w:bCs w:val="0"/>
+          <w:i w:val="0"/>
+          <w:iCs w:val="0"/>
           <w:sz w:val="22"/>
           <w:szCs w:val="22"/>
         </w:rPr>
@@ -673,10 +677,6 @@
       <w:sdtEndPr>
         <w:rPr>
           <w:rFonts w:cs="Times New Roman"/>
-          <w:b w:val="0"/>
-          <w:bCs w:val="0"/>
-          <w:i w:val="0"/>
-          <w:iCs w:val="0"/>
           <w:noProof/>
           <w:sz w:val="28"/>
           <w:szCs w:val="28"/>
@@ -2459,7 +2459,6 @@
       </w:pPr>
       <w:bookmarkStart w:id="8" w:name="_Toc65673416"/>
       <w:bookmarkStart w:id="9" w:name="_Toc65674490"/>
-      <w:proofErr w:type="spellStart"/>
       <w:r>
         <w:lastRenderedPageBreak/>
         <w:t>StyleG</w:t>
@@ -2469,7 +2468,9 @@
       <w:r>
         <w:t>AN</w:t>
       </w:r>
-      <w:proofErr w:type="spellEnd"/>
+      <w:r>
+        <w:t>2</w:t>
+      </w:r>
     </w:p>
     <w:p>
       <w:pPr>
@@ -2484,14 +2485,15 @@
       <w:bookmarkEnd w:id="11"/>
     </w:p>
     <w:p>
-      <w:proofErr w:type="spellStart"/>
       <w:r>
         <w:t>StyleG</w:t>
       </w:r>
       <w:r>
         <w:t>AN</w:t>
       </w:r>
-      <w:proofErr w:type="spellEnd"/>
+      <w:r>
+        <w:t>2</w:t>
+      </w:r>
       <w:r>
         <w:t xml:space="preserve"> itself is a generative adversarial network (GAN) which was brought forward from Nvidia researchers in December 2018</w:t>
       </w:r>
@@ -2627,7 +2629,13 @@
       </w:r>
       <w:proofErr w:type="gramEnd"/>
       <w:r>
-        <w:t xml:space="preserve"> if you provided a dataset of people of varying ages, with their ages a labels to the image, you could then generate images of people defining what age you want them to look.</w:t>
+        <w:t xml:space="preserve"> if you provided a dataset of people of varying ages, with their ages a</w:t>
+      </w:r>
+      <w:r>
+        <w:t>s</w:t>
+      </w:r>
+      <w:r>
+        <w:t xml:space="preserve"> labels to the image, you could then generate images of people defining what age you want them to look.</w:t>
       </w:r>
       <w:r>
         <w:t xml:space="preserve"> See Below as to what the output could look like</w:t>
@@ -2636,29 +2644,46 @@
     <w:p/>
     <w:p>
       <w:r>
-        <w:t xml:space="preserve">When working with Neural Networks these characteristics are known as vectors and the strength of the vector is known as the weight. </w:t>
-      </w:r>
-    </w:p>
-    <w:p>
-      <w:r>
-        <w:t xml:space="preserve">For </w:t>
-      </w:r>
-      <w:r>
-        <w:t>example,</w:t>
-      </w:r>
-      <w:r>
-        <w:t xml:space="preserve"> for a child the age vector could have a weight of 0.1 and for a middle aged person 0.5</w:t>
-      </w:r>
-    </w:p>
-    <w:p>
-      <w:r>
-        <w:t xml:space="preserve">If we set up enough of these </w:t>
-      </w:r>
-      <w:r>
-        <w:t>vectors,</w:t>
-      </w:r>
-      <w:r>
-        <w:t xml:space="preserve"> we could formalise aspects of the image of a person and from this generate assumptions about them.</w:t>
+        <w:t xml:space="preserve">This same system could be used to take an image and work out what the values of the labels would be. For </w:t>
+      </w:r>
+      <w:proofErr w:type="gramStart"/>
+      <w:r>
+        <w:t>example</w:t>
+      </w:r>
+      <w:proofErr w:type="gramEnd"/>
+      <w:r>
+        <w:t xml:space="preserve"> in guessing the age of someone.</w:t>
+      </w:r>
+    </w:p>
+    <w:p>
+      <w:r>
+        <w:t xml:space="preserve">If we </w:t>
+      </w:r>
+      <w:r>
+        <w:t>got this working</w:t>
+      </w:r>
+      <w:r>
+        <w:t>, we could</w:t>
+      </w:r>
+      <w:r>
+        <w:t xml:space="preserve"> get the labels assigned to someone and from this</w:t>
+      </w:r>
+      <w:r>
+        <w:t xml:space="preserve"> formalise aspects of the image of a person and from this generate assumptions about them.</w:t>
+      </w:r>
+      <w:r>
+        <w:t xml:space="preserve"> </w:t>
+      </w:r>
+      <w:proofErr w:type="gramStart"/>
+      <w:r>
+        <w:t>Therefore</w:t>
+      </w:r>
+      <w:proofErr w:type="gramEnd"/>
+      <w:r>
+        <w:t xml:space="preserve"> enabling us to create the “Character Sheet” of a person</w:t>
+      </w:r>
+      <w:r>
+        <w:t>.</w:t>
       </w:r>
     </w:p>
     <w:p>
@@ -2672,24 +2697,100 @@
     </w:p>
     <w:p>
       <w:r>
-        <w:t xml:space="preserve">You may have noticed that I’m talking about </w:t>
+        <w:t>You may have noticed that I’m talking about StyleGAN</w:t>
+      </w:r>
+      <w:r>
+        <w:t>2</w:t>
+      </w:r>
+      <w:r>
+        <w:t xml:space="preserve"> when </w:t>
       </w:r>
       <w:proofErr w:type="spellStart"/>
       <w:r>
-        <w:t>StyleGAN</w:t>
+        <w:t>im</w:t>
       </w:r>
       <w:proofErr w:type="spellEnd"/>
       <w:r>
-        <w:t xml:space="preserve"> when </w:t>
+        <w:t xml:space="preserve"> working with StyleGAN2-ada</w:t>
+      </w:r>
+      <w:r>
+        <w:t>.</w:t>
+      </w:r>
+    </w:p>
+    <w:p>
+      <w:pPr>
+        <w:rPr>
+          <w:sz w:val="24"/>
+          <w:szCs w:val="24"/>
+        </w:rPr>
+      </w:pPr>
+      <w:r>
+        <w:t>StyleGan2-ada</w:t>
+      </w:r>
+      <w:r>
+        <w:t xml:space="preserve"> is simply an improved version and</w:t>
+      </w:r>
+      <w:r>
+        <w:t xml:space="preserve"> boasts many improvements over StyleGan2 these include: </w:t>
+      </w:r>
+    </w:p>
+    <w:p>
+      <w:pPr>
+        <w:pStyle w:val="ListParagraph"/>
+        <w:numPr>
+          <w:ilvl w:val="0"/>
+          <w:numId w:val="5"/>
+        </w:numPr>
+      </w:pPr>
+      <w:r>
+        <w:t>Significantly better results for datasets with less than 30k training images.</w:t>
+      </w:r>
+    </w:p>
+    <w:p>
+      <w:pPr>
+        <w:pStyle w:val="ListParagraph"/>
+        <w:numPr>
+          <w:ilvl w:val="0"/>
+          <w:numId w:val="5"/>
+        </w:numPr>
+      </w:pPr>
+      <w:r>
+        <w:t>Mixed precision support meaning ~1.6x faster training, ~1.3x faster inference, ~1.5x lower GPU memory consumption.</w:t>
+      </w:r>
+    </w:p>
+    <w:p>
+      <w:pPr>
+        <w:pStyle w:val="ListParagraph"/>
+        <w:numPr>
+          <w:ilvl w:val="0"/>
+          <w:numId w:val="5"/>
+        </w:numPr>
+      </w:pPr>
+      <w:r>
+        <w:t>A cleaner codebase which is therefore easier to work with.</w:t>
+      </w:r>
+    </w:p>
+    <w:p>
+      <w:r>
+        <w:t xml:space="preserve">The </w:t>
       </w:r>
       <w:proofErr w:type="spellStart"/>
       <w:r>
-        <w:t>im</w:t>
+        <w:t>github</w:t>
       </w:r>
       <w:proofErr w:type="spellEnd"/>
       <w:r>
-        <w:t xml:space="preserve"> working with something called StyleGAN2-ada, </w:t>
-      </w:r>
+        <w:t xml:space="preserve"> page for StyleGan2-ada can be found </w:t>
+      </w:r>
+      <w:hyperlink r:id="rId9" w:history="1">
+        <w:r>
+          <w:rPr>
+            <w:rStyle w:val="Hyperlink"/>
+            <w:rFonts w:eastAsiaTheme="majorEastAsia"/>
+          </w:rPr>
+          <w:t>here</w:t>
+        </w:r>
+      </w:hyperlink>
     </w:p>
     <w:p>
       <w:r>
@@ -2727,11 +2828,9 @@
       <w:bookmarkEnd w:id="17"/>
     </w:p>
     <w:p>
-      <w:proofErr w:type="gramStart"/>
-      <w:r>
-        <w:t>Basically</w:t>
-      </w:r>
-      <w:proofErr w:type="gramEnd"/>
+      <w:r>
+        <w:t>Basically,</w:t>
+      </w:r>
       <w:r>
         <w:t xml:space="preserve"> google </w:t>
       </w:r>
@@ -2848,6 +2947,23 @@
           <w:numId w:val="3"/>
         </w:numPr>
       </w:pPr>
+      <w:proofErr w:type="gramStart"/>
+      <w:r>
+        <w:t>Generally</w:t>
+      </w:r>
+      <w:proofErr w:type="gramEnd"/>
+      <w:r>
+        <w:t xml:space="preserve"> the GPU is quite low power and therefore takes quite long to train</w:t>
+      </w:r>
+    </w:p>
+    <w:p>
+      <w:pPr>
+        <w:pStyle w:val="ListParagraph"/>
+        <w:numPr>
+          <w:ilvl w:val="0"/>
+          <w:numId w:val="3"/>
+        </w:numPr>
+      </w:pPr>
       <w:r>
         <w:t>You must have a google account</w:t>
       </w:r>
@@ -2855,124 +2971,349 @@
     <w:p/>
     <w:p>
       <w:r>
-        <w:t>The link to my notebook can be found here</w:t>
-      </w:r>
+        <w:t xml:space="preserve">The link to my notebook can be found </w:t>
+      </w:r>
+      <w:hyperlink r:id="rId10" w:history="1">
+        <w:r>
+          <w:rPr>
+            <w:rStyle w:val="Hyperlink"/>
+          </w:rPr>
+          <w:t>here</w:t>
+        </w:r>
+      </w:hyperlink>
     </w:p>
     <w:p>
       <w:pPr>
         <w:pStyle w:val="Heading1"/>
       </w:pPr>
-      <w:bookmarkStart w:id="22" w:name="_Toc65673424"/>
-      <w:bookmarkStart w:id="23" w:name="_Toc65674498"/>
-      <w:r>
-        <w:t>What did I do to get where I am</w:t>
-      </w:r>
-      <w:r>
-        <w:t>?</w:t>
-      </w:r>
-      <w:bookmarkEnd w:id="22"/>
-      <w:bookmarkEnd w:id="23"/>
-    </w:p>
+      <w:bookmarkStart w:id="22" w:name="_Toc65673425"/>
+      <w:bookmarkStart w:id="23" w:name="_Toc65674499"/>
+      <w:r>
+        <w:t>My Progress</w:t>
+      </w:r>
+    </w:p>
+    <w:p>
+      <w:r>
+        <w:t>I am currently at a stage where I have given a taken a pretrained model (one which has already learned from a different dataset) and given it 3000 example images of dogs and from this produced its own crude ‘Dogs’</w:t>
+      </w:r>
+    </w:p>
+    <w:p>
+      <w:r>
+        <w:rPr>
+          <w:rFonts w:ascii="Arial" w:hAnsi="Arial" w:cs="Arial"/>
+          <w:noProof/>
+          <w:color w:val="000000"/>
+          <w:sz w:val="22"/>
+          <w:szCs w:val="22"/>
+          <w:bdr w:val="none" w:sz="0" w:space="0" w:color="auto" w:frame="1"/>
+        </w:rPr>
+        <w:lastRenderedPageBreak/>
+        <w:drawing>
+          <wp:inline distT="0" distB="0" distL="0" distR="0" wp14:anchorId="19817000" wp14:editId="797BC0BD">
+            <wp:extent cx="1485900" cy="1668780"/>
+            <wp:effectExtent l="0" t="0" r="0" b="7620"/>
+            <wp:docPr id="1" name="Picture 1"/>
+            <wp:cNvGraphicFramePr>
+              <a:graphicFrameLocks xmlns:a="http://schemas.openxmlformats.org/drawingml/2006/main" noChangeAspect="1"/>
+            </wp:cNvGraphicFramePr>
+            <a:graphic xmlns:a="http://schemas.openxmlformats.org/drawingml/2006/main">
+              <a:graphicData uri="http://schemas.openxmlformats.org/drawingml/2006/picture">
+                <pic:pic xmlns:pic="http://schemas.openxmlformats.org/drawingml/2006/picture">
+                  <pic:nvPicPr>
+                    <pic:cNvPr id="0" name="Picture 1"/>
+                    <pic:cNvPicPr>
+                      <a:picLocks noChangeAspect="1" noChangeArrowheads="1"/>
+                    </pic:cNvPicPr>
+                  </pic:nvPicPr>
+                  <pic:blipFill>
+                    <a:blip r:embed="rId11">
+                      <a:extLst>
+                        <a:ext uri="{28A0092B-C50C-407E-A947-70E740481C1C}">
+                          <a14:useLocalDpi xmlns:a14="http://schemas.microsoft.com/office/drawing/2010/main" val="0"/>
+                        </a:ext>
+                      </a:extLst>
+                    </a:blip>
+                    <a:srcRect/>
+                    <a:stretch>
+                      <a:fillRect/>
+                    </a:stretch>
+                  </pic:blipFill>
+                  <pic:spPr bwMode="auto">
+                    <a:xfrm>
+                      <a:off x="0" y="0"/>
+                      <a:ext cx="1485900" cy="1668780"/>
+                    </a:xfrm>
+                    <a:prstGeom prst="rect">
+                      <a:avLst/>
+                    </a:prstGeom>
+                    <a:noFill/>
+                    <a:ln>
+                      <a:noFill/>
+                    </a:ln>
+                  </pic:spPr>
+                </pic:pic>
+              </a:graphicData>
+            </a:graphic>
+          </wp:inline>
+        </w:drawing>
+      </w:r>
+      <w:r>
+        <w:rPr>
+          <w:rFonts w:ascii="Arial" w:hAnsi="Arial" w:cs="Arial"/>
+          <w:noProof/>
+          <w:color w:val="000000"/>
+          <w:sz w:val="22"/>
+          <w:szCs w:val="22"/>
+          <w:bdr w:val="none" w:sz="0" w:space="0" w:color="auto" w:frame="1"/>
+        </w:rPr>
+        <w:drawing>
+          <wp:inline distT="0" distB="0" distL="0" distR="0" wp14:anchorId="517CD03A" wp14:editId="2835BDEF">
+            <wp:extent cx="2301240" cy="1783080"/>
+            <wp:effectExtent l="0" t="0" r="3810" b="7620"/>
+            <wp:docPr id="3" name="Picture 3"/>
+            <wp:cNvGraphicFramePr>
+              <a:graphicFrameLocks xmlns:a="http://schemas.openxmlformats.org/drawingml/2006/main" noChangeAspect="1"/>
+            </wp:cNvGraphicFramePr>
+            <a:graphic xmlns:a="http://schemas.openxmlformats.org/drawingml/2006/main">
+              <a:graphicData uri="http://schemas.openxmlformats.org/drawingml/2006/picture">
+                <pic:pic xmlns:pic="http://schemas.openxmlformats.org/drawingml/2006/picture">
+                  <pic:nvPicPr>
+                    <pic:cNvPr id="0" name="Picture 3"/>
+                    <pic:cNvPicPr>
+                      <a:picLocks noChangeAspect="1" noChangeArrowheads="1"/>
+                    </pic:cNvPicPr>
+                  </pic:nvPicPr>
+                  <pic:blipFill>
+                    <a:blip r:embed="rId12" cstate="print">
+                      <a:extLst>
+                        <a:ext uri="{28A0092B-C50C-407E-A947-70E740481C1C}">
+                          <a14:useLocalDpi xmlns:a14="http://schemas.microsoft.com/office/drawing/2010/main" val="0"/>
+                        </a:ext>
+                      </a:extLst>
+                    </a:blip>
+                    <a:srcRect/>
+                    <a:stretch>
+                      <a:fillRect/>
+                    </a:stretch>
+                  </pic:blipFill>
+                  <pic:spPr bwMode="auto">
+                    <a:xfrm>
+                      <a:off x="0" y="0"/>
+                      <a:ext cx="2301240" cy="1783080"/>
+                    </a:xfrm>
+                    <a:prstGeom prst="rect">
+                      <a:avLst/>
+                    </a:prstGeom>
+                    <a:noFill/>
+                    <a:ln>
+                      <a:noFill/>
+                    </a:ln>
+                  </pic:spPr>
+                </pic:pic>
+              </a:graphicData>
+            </a:graphic>
+          </wp:inline>
+        </w:drawing>
+      </w:r>
+    </w:p>
+    <w:p>
+      <w:r>
+        <w:t xml:space="preserve">To see more information on how I got to this point please check out </w:t>
+      </w:r>
+      <w:proofErr w:type="gramStart"/>
+      <w:r>
+        <w:t>my</w:t>
+      </w:r>
+      <w:proofErr w:type="gramEnd"/>
+      <w:r>
+        <w:t xml:space="preserve"> how to guide</w:t>
+      </w:r>
+    </w:p>
+    <w:p>
+      <w:r>
+        <w:t>I took on this task of training a StyleGAN2-ada network without labels so that later on I can train it with labels and eventually use this to produce my own images with my own parameters</w:t>
+      </w:r>
+    </w:p>
+    <w:bookmarkEnd w:id="22"/>
+    <w:bookmarkEnd w:id="23"/>
     <w:p>
       <w:pPr>
         <w:pStyle w:val="Heading2"/>
       </w:pPr>
-      <w:bookmarkStart w:id="24" w:name="_Toc65673425"/>
-      <w:bookmarkStart w:id="25" w:name="_Toc65674499"/>
-      <w:r>
-        <w:t>Finding Dataset</w:t>
+      <w:r>
+        <w:t xml:space="preserve">Understanding how to use </w:t>
+      </w:r>
+      <w:proofErr w:type="spellStart"/>
+      <w:r>
+        <w:t>Colab</w:t>
+      </w:r>
+      <w:proofErr w:type="spellEnd"/>
+      <w:r>
+        <w:t xml:space="preserve"> + StyleGAN2-ada together</w:t>
+      </w:r>
+    </w:p>
+    <w:p>
+      <w:r>
+        <w:t xml:space="preserve">The best way to learn how to do this yourself </w:t>
+      </w:r>
+      <w:r>
+        <w:t xml:space="preserve">and further my work </w:t>
+      </w:r>
+      <w:r>
+        <w:t xml:space="preserve">is to see an example. That is why I have fully annotated my </w:t>
+      </w:r>
+      <w:proofErr w:type="spellStart"/>
+      <w:r>
+        <w:t>colab</w:t>
+      </w:r>
+      <w:proofErr w:type="spellEnd"/>
+      <w:r>
+        <w:t xml:space="preserve"> notebook to help you understand and I highly recommend you check it out.</w:t>
+      </w:r>
+    </w:p>
+    <w:p>
+      <w:pPr>
+        <w:pStyle w:val="Title"/>
+      </w:pPr>
+      <w:bookmarkStart w:id="24" w:name="_Toc65673428"/>
+      <w:bookmarkStart w:id="25" w:name="_Toc65674502"/>
+      <w:r>
+        <w:t>Long term goal</w:t>
       </w:r>
       <w:bookmarkEnd w:id="24"/>
       <w:bookmarkEnd w:id="25"/>
     </w:p>
     <w:p>
       <w:pPr>
+        <w:pStyle w:val="Heading1"/>
+      </w:pPr>
+      <w:bookmarkStart w:id="26" w:name="_Toc65673430"/>
+      <w:bookmarkStart w:id="27" w:name="_Toc65674504"/>
+      <w:r>
+        <w:t xml:space="preserve">What </w:t>
+      </w:r>
+      <w:bookmarkEnd w:id="26"/>
+      <w:r>
+        <w:t>could be achieved</w:t>
+      </w:r>
+      <w:bookmarkEnd w:id="27"/>
+    </w:p>
+    <w:p>
+      <w:pPr>
         <w:pStyle w:val="Heading2"/>
       </w:pPr>
-      <w:bookmarkStart w:id="26" w:name="_Toc65673426"/>
-      <w:bookmarkStart w:id="27" w:name="_Toc65674500"/>
-      <w:r>
-        <w:t>Preparing Dataset</w:t>
-      </w:r>
-      <w:bookmarkEnd w:id="26"/>
-      <w:bookmarkEnd w:id="27"/>
+      <w:r>
+        <w:t xml:space="preserve">Integration with </w:t>
+      </w:r>
+      <w:proofErr w:type="gramStart"/>
+      <w:r>
+        <w:t>peers</w:t>
+      </w:r>
+      <w:proofErr w:type="gramEnd"/>
+      <w:r>
+        <w:t xml:space="preserve"> work</w:t>
+      </w:r>
+    </w:p>
+    <w:p>
+      <w:r>
+        <w:t>Another Student, Nathan O’Donnell, is working on the same project however his focus is more on the character sheet side of things. S</w:t>
+      </w:r>
+      <w:r>
+        <w:t xml:space="preserve">o </w:t>
+      </w:r>
+      <w:proofErr w:type="gramStart"/>
+      <w:r>
+        <w:t>far</w:t>
+      </w:r>
+      <w:proofErr w:type="gramEnd"/>
+      <w:r>
+        <w:t xml:space="preserve"> he has created a basic JSON Editor web application which can be used to read and update JSON data. In the project, it will be used to create, read, </w:t>
+      </w:r>
+      <w:proofErr w:type="gramStart"/>
+      <w:r>
+        <w:t>update</w:t>
+      </w:r>
+      <w:proofErr w:type="gramEnd"/>
+      <w:r>
+        <w:t xml:space="preserve"> and delete character sheet data. It is still in development but in future, more complicated UI elements will be able to be used to edit complicated and large pieces of data</w:t>
+      </w:r>
+      <w:r>
+        <w:t>, his project can be found [Link here]</w:t>
+      </w:r>
+    </w:p>
+    <w:p>
+      <w:r>
+        <w:t xml:space="preserve">Someone </w:t>
+      </w:r>
+      <w:r>
+        <w:t xml:space="preserve">could then </w:t>
+      </w:r>
+      <w:r>
+        <w:t>take this</w:t>
+      </w:r>
+      <w:r>
+        <w:t xml:space="preserve"> work, and do one of two things:</w:t>
+      </w:r>
+    </w:p>
+    <w:p>
+      <w:pPr>
+        <w:pStyle w:val="ListParagraph"/>
+        <w:numPr>
+          <w:ilvl w:val="0"/>
+          <w:numId w:val="8"/>
+        </w:numPr>
+      </w:pPr>
+      <w:r>
+        <w:t>I could produce a</w:t>
+      </w:r>
+      <w:r>
+        <w:t>n image using the network according to the label data provided in the web application (Creating image from character sheet)</w:t>
+      </w:r>
+    </w:p>
+    <w:p>
+      <w:pPr>
+        <w:pStyle w:val="ListParagraph"/>
+        <w:numPr>
+          <w:ilvl w:val="0"/>
+          <w:numId w:val="8"/>
+        </w:numPr>
+      </w:pPr>
+      <w:r>
+        <w:t>Extract label data from an image and upload this data to the web application (Creating character sheet from image)</w:t>
+      </w:r>
     </w:p>
     <w:p>
       <w:pPr>
         <w:pStyle w:val="Heading2"/>
       </w:pPr>
-      <w:bookmarkStart w:id="28" w:name="_Toc65673427"/>
-      <w:bookmarkStart w:id="29" w:name="_Toc65674501"/>
-      <w:r>
-        <w:t>Training Dataset</w:t>
+      <w:r>
+        <w:lastRenderedPageBreak/>
+        <w:t>Other potential usages</w:t>
+      </w:r>
+    </w:p>
+    <w:p>
+      <w:r>
+        <w:t>Producing image of someone based on characteristics in life simulation program</w:t>
+      </w:r>
+    </w:p>
+    <w:p/>
+    <w:p>
+      <w:pPr>
+        <w:pStyle w:val="Heading2"/>
+      </w:pPr>
+      <w:bookmarkStart w:id="28" w:name="_Toc65673431"/>
+      <w:bookmarkStart w:id="29" w:name="_Toc65674505"/>
+      <w:r>
+        <w:t xml:space="preserve">How </w:t>
+      </w:r>
+      <w:r>
+        <w:t xml:space="preserve">someone </w:t>
+      </w:r>
+      <w:r>
+        <w:t>could achieve it</w:t>
       </w:r>
       <w:bookmarkEnd w:id="28"/>
       <w:bookmarkEnd w:id="29"/>
-    </w:p>
-    <w:p/>
-    <w:p/>
-    <w:p>
-      <w:pPr>
-        <w:pStyle w:val="Title"/>
-      </w:pPr>
-      <w:bookmarkStart w:id="30" w:name="_Toc65673428"/>
-      <w:bookmarkStart w:id="31" w:name="_Toc65674502"/>
-      <w:r>
-        <w:t>Long term goal</w:t>
-      </w:r>
-      <w:bookmarkEnd w:id="30"/>
-      <w:bookmarkEnd w:id="31"/>
-    </w:p>
-    <w:p>
-      <w:pPr>
-        <w:pStyle w:val="Heading1"/>
-      </w:pPr>
-      <w:bookmarkStart w:id="32" w:name="_Toc65673429"/>
-      <w:bookmarkStart w:id="33" w:name="_Toc65674503"/>
-      <w:r>
-        <w:lastRenderedPageBreak/>
-        <w:t>Things which could be improved about current system</w:t>
-      </w:r>
-      <w:bookmarkEnd w:id="32"/>
-      <w:bookmarkEnd w:id="33"/>
-    </w:p>
-    <w:p>
-      <w:pPr>
-        <w:pStyle w:val="Heading1"/>
-      </w:pPr>
-      <w:bookmarkStart w:id="34" w:name="_Toc65673430"/>
-      <w:bookmarkStart w:id="35" w:name="_Toc65674504"/>
-      <w:r>
-        <w:t xml:space="preserve">What </w:t>
-      </w:r>
-      <w:bookmarkEnd w:id="34"/>
-      <w:r>
-        <w:t>could be achieved</w:t>
-      </w:r>
-      <w:bookmarkEnd w:id="35"/>
-    </w:p>
-    <w:p>
-      <w:r>
-        <w:t>Producing image of someone based on characteristics in life simulation program</w:t>
-      </w:r>
-    </w:p>
-    <w:p>
-      <w:pPr>
-        <w:pStyle w:val="Heading2"/>
-      </w:pPr>
-      <w:bookmarkStart w:id="36" w:name="_Toc65673431"/>
-      <w:bookmarkStart w:id="37" w:name="_Toc65674505"/>
-      <w:r>
-        <w:t xml:space="preserve">How </w:t>
-      </w:r>
-      <w:r>
-        <w:t xml:space="preserve">someone </w:t>
-      </w:r>
-      <w:r>
-        <w:t>could achieve it</w:t>
-      </w:r>
-      <w:bookmarkEnd w:id="36"/>
-      <w:bookmarkEnd w:id="37"/>
     </w:p>
     <w:sectPr>
       <w:pgSz w:w="11906" w:h="16838"/>
@@ -3100,6 +3441,205 @@
     </w:lvl>
   </w:abstractNum>
   <w:abstractNum w:abstractNumId="1" w15:restartNumberingAfterBreak="0">
+    <w:nsid w:val="24A343C1"/>
+    <w:multiLevelType w:val="hybridMultilevel"/>
+    <w:tmpl w:val="25DE0A98"/>
+    <w:lvl w:ilvl="0" w:tplc="0809000F">
+      <w:start w:val="1"/>
+      <w:numFmt w:val="decimal"/>
+      <w:lvlText w:val="%1."/>
+      <w:lvlJc w:val="left"/>
+      <w:pPr>
+        <w:ind w:left="720" w:hanging="360"/>
+      </w:pPr>
+    </w:lvl>
+    <w:lvl w:ilvl="1" w:tplc="08090019" w:tentative="1">
+      <w:start w:val="1"/>
+      <w:numFmt w:val="lowerLetter"/>
+      <w:lvlText w:val="%2."/>
+      <w:lvlJc w:val="left"/>
+      <w:pPr>
+        <w:ind w:left="1440" w:hanging="360"/>
+      </w:pPr>
+    </w:lvl>
+    <w:lvl w:ilvl="2" w:tplc="0809001B" w:tentative="1">
+      <w:start w:val="1"/>
+      <w:numFmt w:val="lowerRoman"/>
+      <w:lvlText w:val="%3."/>
+      <w:lvlJc w:val="right"/>
+      <w:pPr>
+        <w:ind w:left="2160" w:hanging="180"/>
+      </w:pPr>
+    </w:lvl>
+    <w:lvl w:ilvl="3" w:tplc="0809000F" w:tentative="1">
+      <w:start w:val="1"/>
+      <w:numFmt w:val="decimal"/>
+      <w:lvlText w:val="%4."/>
+      <w:lvlJc w:val="left"/>
+      <w:pPr>
+        <w:ind w:left="2880" w:hanging="360"/>
+      </w:pPr>
+    </w:lvl>
+    <w:lvl w:ilvl="4" w:tplc="08090019" w:tentative="1">
+      <w:start w:val="1"/>
+      <w:numFmt w:val="lowerLetter"/>
+      <w:lvlText w:val="%5."/>
+      <w:lvlJc w:val="left"/>
+      <w:pPr>
+        <w:ind w:left="3600" w:hanging="360"/>
+      </w:pPr>
+    </w:lvl>
+    <w:lvl w:ilvl="5" w:tplc="0809001B" w:tentative="1">
+      <w:start w:val="1"/>
+      <w:numFmt w:val="lowerRoman"/>
+      <w:lvlText w:val="%6."/>
+      <w:lvlJc w:val="right"/>
+      <w:pPr>
+        <w:ind w:left="4320" w:hanging="180"/>
+      </w:pPr>
+    </w:lvl>
+    <w:lvl w:ilvl="6" w:tplc="0809000F" w:tentative="1">
+      <w:start w:val="1"/>
+      <w:numFmt w:val="decimal"/>
+      <w:lvlText w:val="%7."/>
+      <w:lvlJc w:val="left"/>
+      <w:pPr>
+        <w:ind w:left="5040" w:hanging="360"/>
+      </w:pPr>
+    </w:lvl>
+    <w:lvl w:ilvl="7" w:tplc="08090019" w:tentative="1">
+      <w:start w:val="1"/>
+      <w:numFmt w:val="lowerLetter"/>
+      <w:lvlText w:val="%8."/>
+      <w:lvlJc w:val="left"/>
+      <w:pPr>
+        <w:ind w:left="5760" w:hanging="360"/>
+      </w:pPr>
+    </w:lvl>
+    <w:lvl w:ilvl="8" w:tplc="0809001B" w:tentative="1">
+      <w:start w:val="1"/>
+      <w:numFmt w:val="lowerRoman"/>
+      <w:lvlText w:val="%9."/>
+      <w:lvlJc w:val="right"/>
+      <w:pPr>
+        <w:ind w:left="6480" w:hanging="180"/>
+      </w:pPr>
+    </w:lvl>
+  </w:abstractNum>
+  <w:abstractNum w:abstractNumId="2" w15:restartNumberingAfterBreak="0">
+    <w:nsid w:val="29AF5384"/>
+    <w:multiLevelType w:val="hybridMultilevel"/>
+    <w:tmpl w:val="5EB4AE84"/>
+    <w:lvl w:ilvl="0" w:tplc="08090001">
+      <w:start w:val="1"/>
+      <w:numFmt w:val="bullet"/>
+      <w:lvlText w:val=""/>
+      <w:lvlJc w:val="left"/>
+      <w:pPr>
+        <w:ind w:left="720" w:hanging="360"/>
+      </w:pPr>
+      <w:rPr>
+        <w:rFonts w:ascii="Symbol" w:hAnsi="Symbol" w:hint="default"/>
+      </w:rPr>
+    </w:lvl>
+    <w:lvl w:ilvl="1" w:tplc="08090003" w:tentative="1">
+      <w:start w:val="1"/>
+      <w:numFmt w:val="bullet"/>
+      <w:lvlText w:val="o"/>
+      <w:lvlJc w:val="left"/>
+      <w:pPr>
+        <w:ind w:left="1440" w:hanging="360"/>
+      </w:pPr>
+      <w:rPr>
+        <w:rFonts w:ascii="Courier New" w:hAnsi="Courier New" w:cs="Courier New" w:hint="default"/>
+      </w:rPr>
+    </w:lvl>
+    <w:lvl w:ilvl="2" w:tplc="08090005" w:tentative="1">
+      <w:start w:val="1"/>
+      <w:numFmt w:val="bullet"/>
+      <w:lvlText w:val=""/>
+      <w:lvlJc w:val="left"/>
+      <w:pPr>
+        <w:ind w:left="2160" w:hanging="360"/>
+      </w:pPr>
+      <w:rPr>
+        <w:rFonts w:ascii="Wingdings" w:hAnsi="Wingdings" w:hint="default"/>
+      </w:rPr>
+    </w:lvl>
+    <w:lvl w:ilvl="3" w:tplc="08090001" w:tentative="1">
+      <w:start w:val="1"/>
+      <w:numFmt w:val="bullet"/>
+      <w:lvlText w:val=""/>
+      <w:lvlJc w:val="left"/>
+      <w:pPr>
+        <w:ind w:left="2880" w:hanging="360"/>
+      </w:pPr>
+      <w:rPr>
+        <w:rFonts w:ascii="Symbol" w:hAnsi="Symbol" w:hint="default"/>
+      </w:rPr>
+    </w:lvl>
+    <w:lvl w:ilvl="4" w:tplc="08090003" w:tentative="1">
+      <w:start w:val="1"/>
+      <w:numFmt w:val="bullet"/>
+      <w:lvlText w:val="o"/>
+      <w:lvlJc w:val="left"/>
+      <w:pPr>
+        <w:ind w:left="3600" w:hanging="360"/>
+      </w:pPr>
+      <w:rPr>
+        <w:rFonts w:ascii="Courier New" w:hAnsi="Courier New" w:cs="Courier New" w:hint="default"/>
+      </w:rPr>
+    </w:lvl>
+    <w:lvl w:ilvl="5" w:tplc="08090005" w:tentative="1">
+      <w:start w:val="1"/>
+      <w:numFmt w:val="bullet"/>
+      <w:lvlText w:val=""/>
+      <w:lvlJc w:val="left"/>
+      <w:pPr>
+        <w:ind w:left="4320" w:hanging="360"/>
+      </w:pPr>
+      <w:rPr>
+        <w:rFonts w:ascii="Wingdings" w:hAnsi="Wingdings" w:hint="default"/>
+      </w:rPr>
+    </w:lvl>
+    <w:lvl w:ilvl="6" w:tplc="08090001" w:tentative="1">
+      <w:start w:val="1"/>
+      <w:numFmt w:val="bullet"/>
+      <w:lvlText w:val=""/>
+      <w:lvlJc w:val="left"/>
+      <w:pPr>
+        <w:ind w:left="5040" w:hanging="360"/>
+      </w:pPr>
+      <w:rPr>
+        <w:rFonts w:ascii="Symbol" w:hAnsi="Symbol" w:hint="default"/>
+      </w:rPr>
+    </w:lvl>
+    <w:lvl w:ilvl="7" w:tplc="08090003" w:tentative="1">
+      <w:start w:val="1"/>
+      <w:numFmt w:val="bullet"/>
+      <w:lvlText w:val="o"/>
+      <w:lvlJc w:val="left"/>
+      <w:pPr>
+        <w:ind w:left="5760" w:hanging="360"/>
+      </w:pPr>
+      <w:rPr>
+        <w:rFonts w:ascii="Courier New" w:hAnsi="Courier New" w:cs="Courier New" w:hint="default"/>
+      </w:rPr>
+    </w:lvl>
+    <w:lvl w:ilvl="8" w:tplc="08090005" w:tentative="1">
+      <w:start w:val="1"/>
+      <w:numFmt w:val="bullet"/>
+      <w:lvlText w:val=""/>
+      <w:lvlJc w:val="left"/>
+      <w:pPr>
+        <w:ind w:left="6480" w:hanging="360"/>
+      </w:pPr>
+      <w:rPr>
+        <w:rFonts w:ascii="Wingdings" w:hAnsi="Wingdings" w:hint="default"/>
+      </w:rPr>
+    </w:lvl>
+  </w:abstractNum>
+  <w:abstractNum w:abstractNumId="3" w15:restartNumberingAfterBreak="0">
     <w:nsid w:val="2DEA38C8"/>
     <w:multiLevelType w:val="hybridMultilevel"/>
     <w:tmpl w:val="B9C2E5B0"/>
@@ -3211,7 +3751,156 @@
       </w:rPr>
     </w:lvl>
   </w:abstractNum>
-  <w:abstractNum w:abstractNumId="2" w15:restartNumberingAfterBreak="0">
+  <w:abstractNum w:abstractNumId="4" w15:restartNumberingAfterBreak="0">
+    <w:nsid w:val="3F6838DE"/>
+    <w:multiLevelType w:val="multilevel"/>
+    <w:tmpl w:val="D750C05C"/>
+    <w:lvl w:ilvl="0">
+      <w:start w:val="1"/>
+      <w:numFmt w:val="bullet"/>
+      <w:lvlText w:val=""/>
+      <w:lvlJc w:val="left"/>
+      <w:pPr>
+        <w:tabs>
+          <w:tab w:val="num" w:pos="720"/>
+        </w:tabs>
+        <w:ind w:left="720" w:hanging="360"/>
+      </w:pPr>
+      <w:rPr>
+        <w:rFonts w:ascii="Symbol" w:hAnsi="Symbol" w:hint="default"/>
+        <w:sz w:val="20"/>
+      </w:rPr>
+    </w:lvl>
+    <w:lvl w:ilvl="1" w:tentative="1">
+      <w:start w:val="1"/>
+      <w:numFmt w:val="bullet"/>
+      <w:lvlText w:val="o"/>
+      <w:lvlJc w:val="left"/>
+      <w:pPr>
+        <w:tabs>
+          <w:tab w:val="num" w:pos="1440"/>
+        </w:tabs>
+        <w:ind w:left="1440" w:hanging="360"/>
+      </w:pPr>
+      <w:rPr>
+        <w:rFonts w:ascii="Courier New" w:hAnsi="Courier New" w:hint="default"/>
+        <w:sz w:val="20"/>
+      </w:rPr>
+    </w:lvl>
+    <w:lvl w:ilvl="2" w:tentative="1">
+      <w:start w:val="1"/>
+      <w:numFmt w:val="bullet"/>
+      <w:lvlText w:val=""/>
+      <w:lvlJc w:val="left"/>
+      <w:pPr>
+        <w:tabs>
+          <w:tab w:val="num" w:pos="2160"/>
+        </w:tabs>
+        <w:ind w:left="2160" w:hanging="360"/>
+      </w:pPr>
+      <w:rPr>
+        <w:rFonts w:ascii="Wingdings" w:hAnsi="Wingdings" w:hint="default"/>
+        <w:sz w:val="20"/>
+      </w:rPr>
+    </w:lvl>
+    <w:lvl w:ilvl="3" w:tentative="1">
+      <w:start w:val="1"/>
+      <w:numFmt w:val="bullet"/>
+      <w:lvlText w:val=""/>
+      <w:lvlJc w:val="left"/>
+      <w:pPr>
+        <w:tabs>
+          <w:tab w:val="num" w:pos="2880"/>
+        </w:tabs>
+        <w:ind w:left="2880" w:hanging="360"/>
+      </w:pPr>
+      <w:rPr>
+        <w:rFonts w:ascii="Wingdings" w:hAnsi="Wingdings" w:hint="default"/>
+        <w:sz w:val="20"/>
+      </w:rPr>
+    </w:lvl>
+    <w:lvl w:ilvl="4" w:tentative="1">
+      <w:start w:val="1"/>
+      <w:numFmt w:val="bullet"/>
+      <w:lvlText w:val=""/>
+      <w:lvlJc w:val="left"/>
+      <w:pPr>
+        <w:tabs>
+          <w:tab w:val="num" w:pos="3600"/>
+        </w:tabs>
+        <w:ind w:left="3600" w:hanging="360"/>
+      </w:pPr>
+      <w:rPr>
+        <w:rFonts w:ascii="Wingdings" w:hAnsi="Wingdings" w:hint="default"/>
+        <w:sz w:val="20"/>
+      </w:rPr>
+    </w:lvl>
+    <w:lvl w:ilvl="5" w:tentative="1">
+      <w:start w:val="1"/>
+      <w:numFmt w:val="bullet"/>
+      <w:lvlText w:val=""/>
+      <w:lvlJc w:val="left"/>
+      <w:pPr>
+        <w:tabs>
+          <w:tab w:val="num" w:pos="4320"/>
+        </w:tabs>
+        <w:ind w:left="4320" w:hanging="360"/>
+      </w:pPr>
+      <w:rPr>
+        <w:rFonts w:ascii="Wingdings" w:hAnsi="Wingdings" w:hint="default"/>
+        <w:sz w:val="20"/>
+      </w:rPr>
+    </w:lvl>
+    <w:lvl w:ilvl="6" w:tentative="1">
+      <w:start w:val="1"/>
+      <w:numFmt w:val="bullet"/>
+      <w:lvlText w:val=""/>
+      <w:lvlJc w:val="left"/>
+      <w:pPr>
+        <w:tabs>
+          <w:tab w:val="num" w:pos="5040"/>
+        </w:tabs>
+        <w:ind w:left="5040" w:hanging="360"/>
+      </w:pPr>
+      <w:rPr>
+        <w:rFonts w:ascii="Wingdings" w:hAnsi="Wingdings" w:hint="default"/>
+        <w:sz w:val="20"/>
+      </w:rPr>
+    </w:lvl>
+    <w:lvl w:ilvl="7" w:tentative="1">
+      <w:start w:val="1"/>
+      <w:numFmt w:val="bullet"/>
+      <w:lvlText w:val=""/>
+      <w:lvlJc w:val="left"/>
+      <w:pPr>
+        <w:tabs>
+          <w:tab w:val="num" w:pos="5760"/>
+        </w:tabs>
+        <w:ind w:left="5760" w:hanging="360"/>
+      </w:pPr>
+      <w:rPr>
+        <w:rFonts w:ascii="Wingdings" w:hAnsi="Wingdings" w:hint="default"/>
+        <w:sz w:val="20"/>
+      </w:rPr>
+    </w:lvl>
+    <w:lvl w:ilvl="8" w:tentative="1">
+      <w:start w:val="1"/>
+      <w:numFmt w:val="bullet"/>
+      <w:lvlText w:val=""/>
+      <w:lvlJc w:val="left"/>
+      <w:pPr>
+        <w:tabs>
+          <w:tab w:val="num" w:pos="6480"/>
+        </w:tabs>
+        <w:ind w:left="6480" w:hanging="360"/>
+      </w:pPr>
+      <w:rPr>
+        <w:rFonts w:ascii="Wingdings" w:hAnsi="Wingdings" w:hint="default"/>
+        <w:sz w:val="20"/>
+      </w:rPr>
+    </w:lvl>
+  </w:abstractNum>
+  <w:abstractNum w:abstractNumId="5" w15:restartNumberingAfterBreak="0">
     <w:nsid w:val="3FD91732"/>
     <w:multiLevelType w:val="hybridMultilevel"/>
     <w:tmpl w:val="3C40EA04"/>
@@ -3324,14 +4013,228 @@
       </w:rPr>
     </w:lvl>
   </w:abstractNum>
+  <w:abstractNum w:abstractNumId="6" w15:restartNumberingAfterBreak="0">
+    <w:nsid w:val="43670926"/>
+    <w:multiLevelType w:val="hybridMultilevel"/>
+    <w:tmpl w:val="340AD034"/>
+    <w:lvl w:ilvl="0" w:tplc="08090001">
+      <w:start w:val="1"/>
+      <w:numFmt w:val="bullet"/>
+      <w:lvlText w:val=""/>
+      <w:lvlJc w:val="left"/>
+      <w:pPr>
+        <w:ind w:left="720" w:hanging="360"/>
+      </w:pPr>
+      <w:rPr>
+        <w:rFonts w:ascii="Symbol" w:hAnsi="Symbol" w:hint="default"/>
+      </w:rPr>
+    </w:lvl>
+    <w:lvl w:ilvl="1" w:tplc="08090003" w:tentative="1">
+      <w:start w:val="1"/>
+      <w:numFmt w:val="bullet"/>
+      <w:lvlText w:val="o"/>
+      <w:lvlJc w:val="left"/>
+      <w:pPr>
+        <w:ind w:left="1440" w:hanging="360"/>
+      </w:pPr>
+      <w:rPr>
+        <w:rFonts w:ascii="Courier New" w:hAnsi="Courier New" w:cs="Courier New" w:hint="default"/>
+      </w:rPr>
+    </w:lvl>
+    <w:lvl w:ilvl="2" w:tplc="08090005" w:tentative="1">
+      <w:start w:val="1"/>
+      <w:numFmt w:val="bullet"/>
+      <w:lvlText w:val=""/>
+      <w:lvlJc w:val="left"/>
+      <w:pPr>
+        <w:ind w:left="2160" w:hanging="360"/>
+      </w:pPr>
+      <w:rPr>
+        <w:rFonts w:ascii="Wingdings" w:hAnsi="Wingdings" w:hint="default"/>
+      </w:rPr>
+    </w:lvl>
+    <w:lvl w:ilvl="3" w:tplc="08090001" w:tentative="1">
+      <w:start w:val="1"/>
+      <w:numFmt w:val="bullet"/>
+      <w:lvlText w:val=""/>
+      <w:lvlJc w:val="left"/>
+      <w:pPr>
+        <w:ind w:left="2880" w:hanging="360"/>
+      </w:pPr>
+      <w:rPr>
+        <w:rFonts w:ascii="Symbol" w:hAnsi="Symbol" w:hint="default"/>
+      </w:rPr>
+    </w:lvl>
+    <w:lvl w:ilvl="4" w:tplc="08090003" w:tentative="1">
+      <w:start w:val="1"/>
+      <w:numFmt w:val="bullet"/>
+      <w:lvlText w:val="o"/>
+      <w:lvlJc w:val="left"/>
+      <w:pPr>
+        <w:ind w:left="3600" w:hanging="360"/>
+      </w:pPr>
+      <w:rPr>
+        <w:rFonts w:ascii="Courier New" w:hAnsi="Courier New" w:cs="Courier New" w:hint="default"/>
+      </w:rPr>
+    </w:lvl>
+    <w:lvl w:ilvl="5" w:tplc="08090005" w:tentative="1">
+      <w:start w:val="1"/>
+      <w:numFmt w:val="bullet"/>
+      <w:lvlText w:val=""/>
+      <w:lvlJc w:val="left"/>
+      <w:pPr>
+        <w:ind w:left="4320" w:hanging="360"/>
+      </w:pPr>
+      <w:rPr>
+        <w:rFonts w:ascii="Wingdings" w:hAnsi="Wingdings" w:hint="default"/>
+      </w:rPr>
+    </w:lvl>
+    <w:lvl w:ilvl="6" w:tplc="08090001" w:tentative="1">
+      <w:start w:val="1"/>
+      <w:numFmt w:val="bullet"/>
+      <w:lvlText w:val=""/>
+      <w:lvlJc w:val="left"/>
+      <w:pPr>
+        <w:ind w:left="5040" w:hanging="360"/>
+      </w:pPr>
+      <w:rPr>
+        <w:rFonts w:ascii="Symbol" w:hAnsi="Symbol" w:hint="default"/>
+      </w:rPr>
+    </w:lvl>
+    <w:lvl w:ilvl="7" w:tplc="08090003" w:tentative="1">
+      <w:start w:val="1"/>
+      <w:numFmt w:val="bullet"/>
+      <w:lvlText w:val="o"/>
+      <w:lvlJc w:val="left"/>
+      <w:pPr>
+        <w:ind w:left="5760" w:hanging="360"/>
+      </w:pPr>
+      <w:rPr>
+        <w:rFonts w:ascii="Courier New" w:hAnsi="Courier New" w:cs="Courier New" w:hint="default"/>
+      </w:rPr>
+    </w:lvl>
+    <w:lvl w:ilvl="8" w:tplc="08090005" w:tentative="1">
+      <w:start w:val="1"/>
+      <w:numFmt w:val="bullet"/>
+      <w:lvlText w:val=""/>
+      <w:lvlJc w:val="left"/>
+      <w:pPr>
+        <w:ind w:left="6480" w:hanging="360"/>
+      </w:pPr>
+      <w:rPr>
+        <w:rFonts w:ascii="Wingdings" w:hAnsi="Wingdings" w:hint="default"/>
+      </w:rPr>
+    </w:lvl>
+  </w:abstractNum>
+  <w:abstractNum w:abstractNumId="7" w15:restartNumberingAfterBreak="0">
+    <w:nsid w:val="54B85CCB"/>
+    <w:multiLevelType w:val="hybridMultilevel"/>
+    <w:tmpl w:val="5862FC62"/>
+    <w:lvl w:ilvl="0" w:tplc="0809000F">
+      <w:start w:val="1"/>
+      <w:numFmt w:val="decimal"/>
+      <w:lvlText w:val="%1."/>
+      <w:lvlJc w:val="left"/>
+      <w:pPr>
+        <w:ind w:left="720" w:hanging="360"/>
+      </w:pPr>
+    </w:lvl>
+    <w:lvl w:ilvl="1" w:tplc="08090019" w:tentative="1">
+      <w:start w:val="1"/>
+      <w:numFmt w:val="lowerLetter"/>
+      <w:lvlText w:val="%2."/>
+      <w:lvlJc w:val="left"/>
+      <w:pPr>
+        <w:ind w:left="1440" w:hanging="360"/>
+      </w:pPr>
+    </w:lvl>
+    <w:lvl w:ilvl="2" w:tplc="0809001B" w:tentative="1">
+      <w:start w:val="1"/>
+      <w:numFmt w:val="lowerRoman"/>
+      <w:lvlText w:val="%3."/>
+      <w:lvlJc w:val="right"/>
+      <w:pPr>
+        <w:ind w:left="2160" w:hanging="180"/>
+      </w:pPr>
+    </w:lvl>
+    <w:lvl w:ilvl="3" w:tplc="0809000F" w:tentative="1">
+      <w:start w:val="1"/>
+      <w:numFmt w:val="decimal"/>
+      <w:lvlText w:val="%4."/>
+      <w:lvlJc w:val="left"/>
+      <w:pPr>
+        <w:ind w:left="2880" w:hanging="360"/>
+      </w:pPr>
+    </w:lvl>
+    <w:lvl w:ilvl="4" w:tplc="08090019" w:tentative="1">
+      <w:start w:val="1"/>
+      <w:numFmt w:val="lowerLetter"/>
+      <w:lvlText w:val="%5."/>
+      <w:lvlJc w:val="left"/>
+      <w:pPr>
+        <w:ind w:left="3600" w:hanging="360"/>
+      </w:pPr>
+    </w:lvl>
+    <w:lvl w:ilvl="5" w:tplc="0809001B" w:tentative="1">
+      <w:start w:val="1"/>
+      <w:numFmt w:val="lowerRoman"/>
+      <w:lvlText w:val="%6."/>
+      <w:lvlJc w:val="right"/>
+      <w:pPr>
+        <w:ind w:left="4320" w:hanging="180"/>
+      </w:pPr>
+    </w:lvl>
+    <w:lvl w:ilvl="6" w:tplc="0809000F" w:tentative="1">
+      <w:start w:val="1"/>
+      <w:numFmt w:val="decimal"/>
+      <w:lvlText w:val="%7."/>
+      <w:lvlJc w:val="left"/>
+      <w:pPr>
+        <w:ind w:left="5040" w:hanging="360"/>
+      </w:pPr>
+    </w:lvl>
+    <w:lvl w:ilvl="7" w:tplc="08090019" w:tentative="1">
+      <w:start w:val="1"/>
+      <w:numFmt w:val="lowerLetter"/>
+      <w:lvlText w:val="%8."/>
+      <w:lvlJc w:val="left"/>
+      <w:pPr>
+        <w:ind w:left="5760" w:hanging="360"/>
+      </w:pPr>
+    </w:lvl>
+    <w:lvl w:ilvl="8" w:tplc="0809001B" w:tentative="1">
+      <w:start w:val="1"/>
+      <w:numFmt w:val="lowerRoman"/>
+      <w:lvlText w:val="%9."/>
+      <w:lvlJc w:val="right"/>
+      <w:pPr>
+        <w:ind w:left="6480" w:hanging="180"/>
+      </w:pPr>
+    </w:lvl>
+  </w:abstractNum>
   <w:num w:numId="1">
-    <w:abstractNumId w:val="1"/>
+    <w:abstractNumId w:val="3"/>
   </w:num>
   <w:num w:numId="2">
     <w:abstractNumId w:val="0"/>
   </w:num>
   <w:num w:numId="3">
+    <w:abstractNumId w:val="5"/>
+  </w:num>
+  <w:num w:numId="4">
+    <w:abstractNumId w:val="4"/>
+  </w:num>
+  <w:num w:numId="5">
+    <w:abstractNumId w:val="6"/>
+  </w:num>
+  <w:num w:numId="6">
     <w:abstractNumId w:val="2"/>
+  </w:num>
+  <w:num w:numId="7">
+    <w:abstractNumId w:val="1"/>
+  </w:num>
+  <w:num w:numId="8">
+    <w:abstractNumId w:val="7"/>
   </w:num>
 </w:numbering>
 </file>
@@ -3812,7 +4715,6 @@
   <w:style w:type="character" w:default="1" w:styleId="DefaultParagraphFont">
     <w:name w:val="Default Paragraph Font"/>
     <w:uiPriority w:val="1"/>
-    <w:semiHidden/>
     <w:unhideWhenUsed/>
   </w:style>
   <w:style w:type="table" w:default="1" w:styleId="TableNormal">
@@ -4157,6 +5059,101 @@
       <w:shd w:val="clear" w:color="auto" w:fill="E1DFDD"/>
     </w:rPr>
   </w:style>
+  <w:style w:type="table" w:styleId="TableGrid">
+    <w:name w:val="Table Grid"/>
+    <w:basedOn w:val="TableNormal"/>
+    <w:uiPriority w:val="39"/>
+    <w:rsid w:val="00F20283"/>
+    <w:pPr>
+      <w:spacing w:after="0" w:line="240" w:lineRule="auto"/>
+    </w:pPr>
+    <w:tblPr>
+      <w:tblBorders>
+        <w:top w:val="single" w:sz="4" w:space="0" w:color="auto"/>
+        <w:left w:val="single" w:sz="4" w:space="0" w:color="auto"/>
+        <w:bottom w:val="single" w:sz="4" w:space="0" w:color="auto"/>
+        <w:right w:val="single" w:sz="4" w:space="0" w:color="auto"/>
+        <w:insideH w:val="single" w:sz="4" w:space="0" w:color="auto"/>
+        <w:insideV w:val="single" w:sz="4" w:space="0" w:color="auto"/>
+      </w:tblBorders>
+    </w:tblPr>
+  </w:style>
+  <w:style w:type="table" w:styleId="GridTable4">
+    <w:name w:val="Grid Table 4"/>
+    <w:basedOn w:val="TableNormal"/>
+    <w:uiPriority w:val="49"/>
+    <w:rsid w:val="00F20283"/>
+    <w:pPr>
+      <w:spacing w:after="0" w:line="240" w:lineRule="auto"/>
+    </w:pPr>
+    <w:tblPr>
+      <w:tblStyleRowBandSize w:val="1"/>
+      <w:tblStyleColBandSize w:val="1"/>
+      <w:tblBorders>
+        <w:top w:val="single" w:sz="4" w:space="0" w:color="666666" w:themeColor="text1" w:themeTint="99"/>
+        <w:left w:val="single" w:sz="4" w:space="0" w:color="666666" w:themeColor="text1" w:themeTint="99"/>
+        <w:bottom w:val="single" w:sz="4" w:space="0" w:color="666666" w:themeColor="text1" w:themeTint="99"/>
+        <w:right w:val="single" w:sz="4" w:space="0" w:color="666666" w:themeColor="text1" w:themeTint="99"/>
+        <w:insideH w:val="single" w:sz="4" w:space="0" w:color="666666" w:themeColor="text1" w:themeTint="99"/>
+        <w:insideV w:val="single" w:sz="4" w:space="0" w:color="666666" w:themeColor="text1" w:themeTint="99"/>
+      </w:tblBorders>
+    </w:tblPr>
+    <w:tblStylePr w:type="firstRow">
+      <w:rPr>
+        <w:b/>
+        <w:bCs/>
+        <w:color w:val="FFFFFF" w:themeColor="background1"/>
+      </w:rPr>
+      <w:tblPr/>
+      <w:tcPr>
+        <w:tcBorders>
+          <w:top w:val="single" w:sz="4" w:space="0" w:color="000000" w:themeColor="text1"/>
+          <w:left w:val="single" w:sz="4" w:space="0" w:color="000000" w:themeColor="text1"/>
+          <w:bottom w:val="single" w:sz="4" w:space="0" w:color="000000" w:themeColor="text1"/>
+          <w:right w:val="single" w:sz="4" w:space="0" w:color="000000" w:themeColor="text1"/>
+          <w:insideH w:val="nil"/>
+          <w:insideV w:val="nil"/>
+        </w:tcBorders>
+        <w:shd w:val="clear" w:color="auto" w:fill="000000" w:themeFill="text1"/>
+      </w:tcPr>
+    </w:tblStylePr>
+    <w:tblStylePr w:type="lastRow">
+      <w:rPr>
+        <w:b/>
+        <w:bCs/>
+      </w:rPr>
+      <w:tblPr/>
+      <w:tcPr>
+        <w:tcBorders>
+          <w:top w:val="double" w:sz="4" w:space="0" w:color="000000" w:themeColor="text1"/>
+        </w:tcBorders>
+      </w:tcPr>
+    </w:tblStylePr>
+    <w:tblStylePr w:type="firstCol">
+      <w:rPr>
+        <w:b/>
+        <w:bCs/>
+      </w:rPr>
+    </w:tblStylePr>
+    <w:tblStylePr w:type="lastCol">
+      <w:rPr>
+        <w:b/>
+        <w:bCs/>
+      </w:rPr>
+    </w:tblStylePr>
+    <w:tblStylePr w:type="band1Vert">
+      <w:tblPr/>
+      <w:tcPr>
+        <w:shd w:val="clear" w:color="auto" w:fill="CCCCCC" w:themeFill="text1" w:themeFillTint="33"/>
+      </w:tcPr>
+    </w:tblStylePr>
+    <w:tblStylePr w:type="band1Horz">
+      <w:tblPr/>
+      <w:tcPr>
+        <w:shd w:val="clear" w:color="auto" w:fill="CCCCCC" w:themeFill="text1" w:themeFillTint="33"/>
+      </w:tcPr>
+    </w:tblStylePr>
+  </w:style>
 </w:styles>
 </file>
 

</xml_diff>